<commit_message>
adding new docs and updating App.js with more content
</commit_message>
<xml_diff>
--- a/public/files/How to add 3rd party authentication with Auth0.docx
+++ b/public/files/How to add 3rd party authentication with Auth0.docx
@@ -176,11 +176,14 @@
         <w:pStyle w:val="ListParagraph"/>
       </w:pPr>
       <w:r>
+        <w:rPr>
+          <w:noProof/>
+        </w:rPr>
         <w:drawing>
-          <wp:inline distT="0" distB="0" distL="0" distR="0" wp14:anchorId="16E0ABDD" wp14:editId="50FA5149">
-            <wp:extent cx="5303520" cy="2661392"/>
-            <wp:effectExtent l="0" t="0" r="0" b="5715"/>
-            <wp:docPr id="1171318176" name="Picture 1" descr="A screenshot of a computer&#10;&#10;AI-generated content may be incorrect."/>
+          <wp:inline distT="0" distB="0" distL="0" distR="0" wp14:anchorId="4F59B160" wp14:editId="5C2F03DD">
+            <wp:extent cx="5100705" cy="2571060"/>
+            <wp:effectExtent l="0" t="0" r="5080" b="1270"/>
+            <wp:docPr id="330990554" name="Picture 1" descr="A screenshot of a computer&#10;&#10;AI-generated content may be incorrect."/>
             <wp:cNvGraphicFramePr>
               <a:graphicFrameLocks xmlns:a="http://schemas.openxmlformats.org/drawingml/2006/main" noChangeAspect="1"/>
             </wp:cNvGraphicFramePr>
@@ -188,7 +191,7 @@
               <a:graphicData uri="http://schemas.openxmlformats.org/drawingml/2006/picture">
                 <pic:pic xmlns:pic="http://schemas.openxmlformats.org/drawingml/2006/picture">
                   <pic:nvPicPr>
-                    <pic:cNvPr id="1171318176" name="Picture 1" descr="A screenshot of a computer&#10;&#10;AI-generated content may be incorrect."/>
+                    <pic:cNvPr id="330990554" name="Picture 1" descr="A screenshot of a computer&#10;&#10;AI-generated content may be incorrect."/>
                     <pic:cNvPicPr/>
                   </pic:nvPicPr>
                   <pic:blipFill>
@@ -200,7 +203,7 @@
                   <pic:spPr>
                     <a:xfrm>
                       <a:off x="0" y="0"/>
-                      <a:ext cx="5308998" cy="2664141"/>
+                      <a:ext cx="5111748" cy="2576626"/>
                     </a:xfrm>
                     <a:prstGeom prst="rect">
                       <a:avLst/>
@@ -269,12 +272,15 @@
         <w:pStyle w:val="ListParagraph"/>
       </w:pPr>
       <w:r>
+        <w:rPr>
+          <w:noProof/>
+        </w:rPr>
         <w:lastRenderedPageBreak/>
         <w:drawing>
-          <wp:inline distT="0" distB="0" distL="0" distR="0" wp14:anchorId="6F79725F" wp14:editId="288964F4">
-            <wp:extent cx="3347499" cy="2729498"/>
-            <wp:effectExtent l="0" t="0" r="5715" b="0"/>
-            <wp:docPr id="1014819853" name="Picture 1" descr="A screenshot of a computer application&#10;&#10;AI-generated content may be incorrect."/>
+          <wp:inline distT="0" distB="0" distL="0" distR="0" wp14:anchorId="2683D59E" wp14:editId="3BC7D4B5">
+            <wp:extent cx="3306726" cy="2717804"/>
+            <wp:effectExtent l="0" t="0" r="8255" b="6350"/>
+            <wp:docPr id="729287963" name="Picture 1" descr="A screenshot of a computer application&#10;&#10;AI-generated content may be incorrect."/>
             <wp:cNvGraphicFramePr>
               <a:graphicFrameLocks xmlns:a="http://schemas.openxmlformats.org/drawingml/2006/main" noChangeAspect="1"/>
             </wp:cNvGraphicFramePr>
@@ -282,7 +288,7 @@
               <a:graphicData uri="http://schemas.openxmlformats.org/drawingml/2006/picture">
                 <pic:pic xmlns:pic="http://schemas.openxmlformats.org/drawingml/2006/picture">
                   <pic:nvPicPr>
-                    <pic:cNvPr id="1014819853" name="Picture 1" descr="A screenshot of a computer application&#10;&#10;AI-generated content may be incorrect."/>
+                    <pic:cNvPr id="729287963" name="Picture 1" descr="A screenshot of a computer application&#10;&#10;AI-generated content may be incorrect."/>
                     <pic:cNvPicPr/>
                   </pic:nvPicPr>
                   <pic:blipFill>
@@ -294,7 +300,7 @@
                   <pic:spPr>
                     <a:xfrm>
                       <a:off x="0" y="0"/>
-                      <a:ext cx="3356782" cy="2737067"/>
+                      <a:ext cx="3313624" cy="2723473"/>
                     </a:xfrm>
                     <a:prstGeom prst="rect">
                       <a:avLst/>
@@ -359,19 +365,31 @@
         <w:t>client secret</w:t>
       </w:r>
       <w:r>
-        <w:t xml:space="preserve"> as you scroll down the page. </w:t>
-      </w:r>
-    </w:p>
-    <w:p>
-      <w:pPr>
-        <w:pStyle w:val="ListParagraph"/>
-      </w:pPr>
-      <w:r>
+        <w:t xml:space="preserve"> as you scroll down the page</w:t>
+      </w:r>
+      <w:r>
+        <w:t xml:space="preserve"> and maybe put those in a separate location on your computer for now</w:t>
+      </w:r>
+      <w:r>
+        <w:t xml:space="preserve"> in a file just in case</w:t>
+      </w:r>
+      <w:r>
+        <w:t xml:space="preserve">. </w:t>
+      </w:r>
+    </w:p>
+    <w:p>
+      <w:pPr>
+        <w:pStyle w:val="ListParagraph"/>
+      </w:pPr>
+      <w:r>
+        <w:rPr>
+          <w:noProof/>
+        </w:rPr>
         <w:drawing>
-          <wp:inline distT="0" distB="0" distL="0" distR="0" wp14:anchorId="6170CABF" wp14:editId="5F12943D">
-            <wp:extent cx="4940766" cy="2512612"/>
-            <wp:effectExtent l="0" t="0" r="0" b="2540"/>
-            <wp:docPr id="1230727228" name="Picture 1" descr="A screenshot of a computer&#10;&#10;AI-generated content may be incorrect."/>
+          <wp:inline distT="0" distB="0" distL="0" distR="0" wp14:anchorId="53B357D7" wp14:editId="61AC4FEA">
+            <wp:extent cx="5081276" cy="2541181"/>
+            <wp:effectExtent l="0" t="0" r="5080" b="0"/>
+            <wp:docPr id="1276635116" name="Picture 1" descr="A screenshot of a computer&#10;&#10;AI-generated content may be incorrect."/>
             <wp:cNvGraphicFramePr>
               <a:graphicFrameLocks xmlns:a="http://schemas.openxmlformats.org/drawingml/2006/main" noChangeAspect="1"/>
             </wp:cNvGraphicFramePr>
@@ -379,7 +397,7 @@
               <a:graphicData uri="http://schemas.openxmlformats.org/drawingml/2006/picture">
                 <pic:pic xmlns:pic="http://schemas.openxmlformats.org/drawingml/2006/picture">
                   <pic:nvPicPr>
-                    <pic:cNvPr id="1230727228" name="Picture 1" descr="A screenshot of a computer&#10;&#10;AI-generated content may be incorrect."/>
+                    <pic:cNvPr id="1276635116" name="Picture 1" descr="A screenshot of a computer&#10;&#10;AI-generated content may be incorrect."/>
                     <pic:cNvPicPr/>
                   </pic:nvPicPr>
                   <pic:blipFill>
@@ -391,7 +409,7 @@
                   <pic:spPr>
                     <a:xfrm>
                       <a:off x="0" y="0"/>
-                      <a:ext cx="4947857" cy="2516218"/>
+                      <a:ext cx="5089062" cy="2545075"/>
                     </a:xfrm>
                     <a:prstGeom prst="rect">
                       <a:avLst/>
@@ -439,7 +457,10 @@
         <w:t xml:space="preserve"> You need to fill in all of these boxes with the website you are using Auth0 for. In my case, the website I am working with uses a custom domain name called </w:t>
       </w:r>
       <w:r>
-        <w:t>www.</w:t>
+        <w:t>lewistactoe</w:t>
+      </w:r>
+      <w:r>
+        <w:t>.</w:t>
       </w:r>
       <w:r>
         <w:t xml:space="preserve">lewisunivcs.com and it </w:t>
@@ -456,12 +477,15 @@
         <w:pStyle w:val="ListParagraph"/>
       </w:pPr>
       <w:r>
+        <w:rPr>
+          <w:noProof/>
+        </w:rPr>
         <w:lastRenderedPageBreak/>
         <w:drawing>
-          <wp:inline distT="0" distB="0" distL="0" distR="0" wp14:anchorId="14E7BF0C" wp14:editId="183525D3">
-            <wp:extent cx="4603805" cy="2757856"/>
-            <wp:effectExtent l="0" t="0" r="6350" b="4445"/>
-            <wp:docPr id="1217933611" name="Picture 1" descr="A screenshot of a computer&#10;&#10;AI-generated content may be incorrect."/>
+          <wp:inline distT="0" distB="0" distL="0" distR="0" wp14:anchorId="4A0161D5" wp14:editId="436DC204">
+            <wp:extent cx="4356100" cy="2665319"/>
+            <wp:effectExtent l="0" t="0" r="6350" b="1905"/>
+            <wp:docPr id="861744546" name="Picture 1" descr="A screenshot of a computer&#10;&#10;AI-generated content may be incorrect."/>
             <wp:cNvGraphicFramePr>
               <a:graphicFrameLocks xmlns:a="http://schemas.openxmlformats.org/drawingml/2006/main" noChangeAspect="1"/>
             </wp:cNvGraphicFramePr>
@@ -469,7 +493,7 @@
               <a:graphicData uri="http://schemas.openxmlformats.org/drawingml/2006/picture">
                 <pic:pic xmlns:pic="http://schemas.openxmlformats.org/drawingml/2006/picture">
                   <pic:nvPicPr>
-                    <pic:cNvPr id="1217933611" name="Picture 1" descr="A screenshot of a computer&#10;&#10;AI-generated content may be incorrect."/>
+                    <pic:cNvPr id="861744546" name="Picture 1" descr="A screenshot of a computer&#10;&#10;AI-generated content may be incorrect."/>
                     <pic:cNvPicPr/>
                   </pic:nvPicPr>
                   <pic:blipFill>
@@ -481,7 +505,7 @@
                   <pic:spPr>
                     <a:xfrm>
                       <a:off x="0" y="0"/>
-                      <a:ext cx="4607942" cy="2760334"/>
+                      <a:ext cx="4366817" cy="2671877"/>
                     </a:xfrm>
                     <a:prstGeom prst="rect">
                       <a:avLst/>
@@ -571,20 +595,51 @@
       <w:pPr>
         <w:pStyle w:val="ListParagraph"/>
       </w:pPr>
-      <w:r>
+    </w:p>
+    <w:p>
+      <w:pPr>
+        <w:pStyle w:val="ListParagraph"/>
+        <w:rPr>
+          <w:b/>
+          <w:bCs/>
+        </w:rPr>
+      </w:pPr>
+      <w:r>
+        <w:t xml:space="preserve">Then click </w:t>
+      </w:r>
+      <w:r>
+        <w:rPr>
+          <w:b/>
+          <w:bCs/>
+        </w:rPr>
+        <w:t>Save</w:t>
+      </w:r>
+    </w:p>
+    <w:p>
+      <w:pPr>
+        <w:pStyle w:val="ListParagraph"/>
+        <w:rPr>
+          <w:b/>
+          <w:bCs/>
+        </w:rPr>
+      </w:pPr>
+      <w:r>
+        <w:rPr>
+          <w:noProof/>
+        </w:rPr>
         <w:drawing>
-          <wp:anchor distT="0" distB="0" distL="114300" distR="114300" simplePos="0" relativeHeight="251658240" behindDoc="0" locked="0" layoutInCell="1" allowOverlap="1" wp14:anchorId="17DCFE18" wp14:editId="100DDFD2">
+          <wp:anchor distT="0" distB="0" distL="114300" distR="114300" simplePos="0" relativeHeight="251661312" behindDoc="0" locked="0" layoutInCell="1" allowOverlap="1" wp14:anchorId="1AD39BEC" wp14:editId="589F68A5">
             <wp:simplePos x="0" y="0"/>
             <wp:positionH relativeFrom="column">
-              <wp:posOffset>4579951</wp:posOffset>
+              <wp:posOffset>5156200</wp:posOffset>
             </wp:positionH>
             <wp:positionV relativeFrom="paragraph">
-              <wp:posOffset>-111732</wp:posOffset>
+              <wp:posOffset>-60325</wp:posOffset>
             </wp:positionV>
-            <wp:extent cx="1781092" cy="3919332"/>
-            <wp:effectExtent l="0" t="0" r="0" b="5080"/>
+            <wp:extent cx="1187402" cy="3554801"/>
+            <wp:effectExtent l="0" t="0" r="0" b="7620"/>
             <wp:wrapSquare wrapText="bothSides"/>
-            <wp:docPr id="56443733" name="Picture 1" descr="A screenshot of a computer program&#10;&#10;AI-generated content may be incorrect."/>
+            <wp:docPr id="392983879" name="Picture 1" descr="A screenshot of a computer screen&#10;&#10;AI-generated content may be incorrect."/>
             <wp:cNvGraphicFramePr>
               <a:graphicFrameLocks xmlns:a="http://schemas.openxmlformats.org/drawingml/2006/main" noChangeAspect="1"/>
             </wp:cNvGraphicFramePr>
@@ -592,7 +647,7 @@
               <a:graphicData uri="http://schemas.openxmlformats.org/drawingml/2006/picture">
                 <pic:pic xmlns:pic="http://schemas.openxmlformats.org/drawingml/2006/picture">
                   <pic:nvPicPr>
-                    <pic:cNvPr id="56443733" name="Picture 1" descr="A screenshot of a computer program&#10;&#10;AI-generated content may be incorrect."/>
+                    <pic:cNvPr id="392983879" name="Picture 1" descr="A screenshot of a computer screen&#10;&#10;AI-generated content may be incorrect."/>
                     <pic:cNvPicPr/>
                   </pic:nvPicPr>
                   <pic:blipFill>
@@ -610,7 +665,7 @@
                   <pic:spPr>
                     <a:xfrm>
                       <a:off x="0" y="0"/>
-                      <a:ext cx="1783362" cy="3924327"/>
+                      <a:ext cx="1187402" cy="3554801"/>
                     </a:xfrm>
                     <a:prstGeom prst="rect">
                       <a:avLst/>
@@ -619,43 +674,9 @@
                 </pic:pic>
               </a:graphicData>
             </a:graphic>
-            <wp14:sizeRelH relativeFrom="margin">
-              <wp14:pctWidth>0</wp14:pctWidth>
-            </wp14:sizeRelH>
-            <wp14:sizeRelV relativeFrom="margin">
-              <wp14:pctHeight>0</wp14:pctHeight>
-            </wp14:sizeRelV>
           </wp:anchor>
         </w:drawing>
       </w:r>
-    </w:p>
-    <w:p>
-      <w:pPr>
-        <w:pStyle w:val="ListParagraph"/>
-        <w:rPr>
-          <w:b/>
-          <w:bCs/>
-        </w:rPr>
-      </w:pPr>
-      <w:r>
-        <w:t xml:space="preserve">Then click </w:t>
-      </w:r>
-      <w:r>
-        <w:rPr>
-          <w:b/>
-          <w:bCs/>
-        </w:rPr>
-        <w:t>Save</w:t>
-      </w:r>
-    </w:p>
-    <w:p>
-      <w:pPr>
-        <w:pStyle w:val="ListParagraph"/>
-        <w:rPr>
-          <w:b/>
-          <w:bCs/>
-        </w:rPr>
-      </w:pPr>
     </w:p>
     <w:p>
       <w:pPr>
@@ -686,7 +707,15 @@
         </w:numPr>
       </w:pPr>
       <w:r>
-        <w:t xml:space="preserve">Open up your local repository where all your code for this project lives on your machine in an IDE such as VSCode. </w:t>
+        <w:t xml:space="preserve">Open up your local repository where all your code for this project lives on your machine in an IDE such as </w:t>
+      </w:r>
+      <w:proofErr w:type="spellStart"/>
+      <w:r>
+        <w:t>VSCode</w:t>
+      </w:r>
+      <w:proofErr w:type="spellEnd"/>
+      <w:r>
+        <w:t xml:space="preserve">. </w:t>
       </w:r>
       <w:r>
         <w:t xml:space="preserve">If you are making a React web application like me, then you should have a similar side panel </w:t>
@@ -740,12 +769,15 @@
         <w:pStyle w:val="ListParagraph"/>
       </w:pPr>
       <w:r>
+        <w:rPr>
+          <w:noProof/>
+        </w:rPr>
         <w:lastRenderedPageBreak/>
         <w:drawing>
-          <wp:inline distT="0" distB="0" distL="0" distR="0" wp14:anchorId="0B25DCC2" wp14:editId="502F95B0">
-            <wp:extent cx="5414838" cy="3859228"/>
-            <wp:effectExtent l="0" t="0" r="0" b="8255"/>
-            <wp:docPr id="478572018" name="Picture 1" descr="A screen shot of a computer&#10;&#10;AI-generated content may be incorrect."/>
+          <wp:inline distT="0" distB="0" distL="0" distR="0" wp14:anchorId="319E4751" wp14:editId="59572B45">
+            <wp:extent cx="5943600" cy="3147695"/>
+            <wp:effectExtent l="0" t="0" r="0" b="0"/>
+            <wp:docPr id="1449771652" name="Picture 1" descr="A screen shot of a computer&#10;&#10;AI-generated content may be incorrect."/>
             <wp:cNvGraphicFramePr>
               <a:graphicFrameLocks xmlns:a="http://schemas.openxmlformats.org/drawingml/2006/main" noChangeAspect="1"/>
             </wp:cNvGraphicFramePr>
@@ -753,7 +785,7 @@
               <a:graphicData uri="http://schemas.openxmlformats.org/drawingml/2006/picture">
                 <pic:pic xmlns:pic="http://schemas.openxmlformats.org/drawingml/2006/picture">
                   <pic:nvPicPr>
-                    <pic:cNvPr id="478572018" name="Picture 1" descr="A screen shot of a computer&#10;&#10;AI-generated content may be incorrect."/>
+                    <pic:cNvPr id="1449771652" name="Picture 1" descr="A screen shot of a computer&#10;&#10;AI-generated content may be incorrect."/>
                     <pic:cNvPicPr/>
                   </pic:nvPicPr>
                   <pic:blipFill>
@@ -765,7 +797,7 @@
                   <pic:spPr>
                     <a:xfrm>
                       <a:off x="0" y="0"/>
-                      <a:ext cx="5432561" cy="3871859"/>
+                      <a:ext cx="5943600" cy="3147695"/>
                     </a:xfrm>
                     <a:prstGeom prst="rect">
                       <a:avLst/>
@@ -805,14 +837,62 @@
           <w:b/>
           <w:bCs/>
         </w:rPr>
-        <w:t xml:space="preserve">“YourDomainHere” </w:t>
-      </w:r>
+        <w:t>“</w:t>
+      </w:r>
+      <w:proofErr w:type="spellStart"/>
       <w:r>
         <w:rPr>
           <w:b/>
           <w:bCs/>
         </w:rPr>
-        <w:t>and clientId=”YourClientIDHere”</w:t>
+        <w:t>YourDomainHere</w:t>
+      </w:r>
+      <w:proofErr w:type="spellEnd"/>
+      <w:r>
+        <w:rPr>
+          <w:b/>
+          <w:bCs/>
+        </w:rPr>
+        <w:t xml:space="preserve">” </w:t>
+      </w:r>
+      <w:r>
+        <w:rPr>
+          <w:b/>
+          <w:bCs/>
+        </w:rPr>
+        <w:t xml:space="preserve">and </w:t>
+      </w:r>
+      <w:proofErr w:type="spellStart"/>
+      <w:r>
+        <w:rPr>
+          <w:b/>
+          <w:bCs/>
+        </w:rPr>
+        <w:t>clientId</w:t>
+      </w:r>
+      <w:proofErr w:type="spellEnd"/>
+      <w:r>
+        <w:rPr>
+          <w:b/>
+          <w:bCs/>
+        </w:rPr>
+        <w:t>=”</w:t>
+      </w:r>
+      <w:proofErr w:type="spellStart"/>
+      <w:r>
+        <w:rPr>
+          <w:b/>
+          <w:bCs/>
+        </w:rPr>
+        <w:t>YourClientIDHere</w:t>
+      </w:r>
+      <w:proofErr w:type="spellEnd"/>
+      <w:r>
+        <w:rPr>
+          <w:b/>
+          <w:bCs/>
+        </w:rPr>
+        <w:t>”</w:t>
       </w:r>
     </w:p>
     <w:p>
@@ -836,11 +916,14 @@
         <w:pStyle w:val="ListParagraph"/>
       </w:pPr>
       <w:r>
+        <w:rPr>
+          <w:noProof/>
+        </w:rPr>
         <w:drawing>
-          <wp:inline distT="0" distB="0" distL="0" distR="0" wp14:anchorId="5AF827D4" wp14:editId="65C471ED">
-            <wp:extent cx="4293704" cy="2183550"/>
-            <wp:effectExtent l="0" t="0" r="0" b="7620"/>
-            <wp:docPr id="1659509654" name="Picture 1" descr="A screenshot of a computer&#10;&#10;AI-generated content may be incorrect."/>
+          <wp:inline distT="0" distB="0" distL="0" distR="0" wp14:anchorId="355385BB" wp14:editId="6982BF61">
+            <wp:extent cx="4667250" cy="2334124"/>
+            <wp:effectExtent l="0" t="0" r="0" b="9525"/>
+            <wp:docPr id="1935363348" name="Picture 1" descr="A screenshot of a computer&#10;&#10;AI-generated content may be incorrect."/>
             <wp:cNvGraphicFramePr>
               <a:graphicFrameLocks xmlns:a="http://schemas.openxmlformats.org/drawingml/2006/main" noChangeAspect="1"/>
             </wp:cNvGraphicFramePr>
@@ -848,7 +931,7 @@
               <a:graphicData uri="http://schemas.openxmlformats.org/drawingml/2006/picture">
                 <pic:pic xmlns:pic="http://schemas.openxmlformats.org/drawingml/2006/picture">
                   <pic:nvPicPr>
-                    <pic:cNvPr id="1230727228" name="Picture 1" descr="A screenshot of a computer&#10;&#10;AI-generated content may be incorrect."/>
+                    <pic:cNvPr id="1276635116" name="Picture 1" descr="A screenshot of a computer&#10;&#10;AI-generated content may be incorrect."/>
                     <pic:cNvPicPr/>
                   </pic:nvPicPr>
                   <pic:blipFill>
@@ -860,7 +943,7 @@
                   <pic:spPr>
                     <a:xfrm>
                       <a:off x="0" y="0"/>
-                      <a:ext cx="4311364" cy="2192531"/>
+                      <a:ext cx="4687414" cy="2344208"/>
                     </a:xfrm>
                     <a:prstGeom prst="rect">
                       <a:avLst/>
@@ -905,7 +988,6 @@
         </w:numPr>
       </w:pPr>
       <w:r>
-        <w:lastRenderedPageBreak/>
         <w:t xml:space="preserve">Now that index.js is updated, we can move onto </w:t>
       </w:r>
       <w:r>
@@ -936,6 +1018,10 @@
         <w:pStyle w:val="ListParagraph"/>
       </w:pPr>
       <w:r>
+        <w:rPr>
+          <w:noProof/>
+        </w:rPr>
+        <w:lastRenderedPageBreak/>
         <w:drawing>
           <wp:inline distT="0" distB="0" distL="0" distR="0" wp14:anchorId="06FA9112" wp14:editId="7AEBACDC">
             <wp:extent cx="5943600" cy="2595245"/>
@@ -977,43 +1063,6 @@
       <w:pPr>
         <w:pStyle w:val="ListParagraph"/>
       </w:pPr>
-      <w:r>
-        <w:drawing>
-          <wp:inline distT="0" distB="0" distL="0" distR="0" wp14:anchorId="5C8BB91D" wp14:editId="6E6824DA">
-            <wp:extent cx="5943600" cy="2346325"/>
-            <wp:effectExtent l="0" t="0" r="0" b="0"/>
-            <wp:docPr id="1713843679" name="Picture 1" descr="A computer code on a black background&#10;&#10;AI-generated content may be incorrect."/>
-            <wp:cNvGraphicFramePr>
-              <a:graphicFrameLocks xmlns:a="http://schemas.openxmlformats.org/drawingml/2006/main" noChangeAspect="1"/>
-            </wp:cNvGraphicFramePr>
-            <a:graphic xmlns:a="http://schemas.openxmlformats.org/drawingml/2006/main">
-              <a:graphicData uri="http://schemas.openxmlformats.org/drawingml/2006/picture">
-                <pic:pic xmlns:pic="http://schemas.openxmlformats.org/drawingml/2006/picture">
-                  <pic:nvPicPr>
-                    <pic:cNvPr id="1713843679" name="Picture 1" descr="A computer code on a black background&#10;&#10;AI-generated content may be incorrect."/>
-                    <pic:cNvPicPr/>
-                  </pic:nvPicPr>
-                  <pic:blipFill>
-                    <a:blip r:embed="rId12"/>
-                    <a:stretch>
-                      <a:fillRect/>
-                    </a:stretch>
-                  </pic:blipFill>
-                  <pic:spPr>
-                    <a:xfrm>
-                      <a:off x="0" y="0"/>
-                      <a:ext cx="5943600" cy="2346325"/>
-                    </a:xfrm>
-                    <a:prstGeom prst="rect">
-                      <a:avLst/>
-                    </a:prstGeom>
-                  </pic:spPr>
-                </pic:pic>
-              </a:graphicData>
-            </a:graphic>
-          </wp:inline>
-        </w:drawing>
-      </w:r>
     </w:p>
     <w:p>
       <w:pPr>
@@ -1029,6 +1078,9 @@
         </w:numPr>
       </w:pPr>
       <w:r>
+        <w:rPr>
+          <w:noProof/>
+        </w:rPr>
         <w:drawing>
           <wp:anchor distT="0" distB="0" distL="114300" distR="114300" simplePos="0" relativeHeight="251659264" behindDoc="0" locked="0" layoutInCell="1" allowOverlap="1" wp14:anchorId="15E35CBC" wp14:editId="3064B673">
             <wp:simplePos x="0" y="0"/>
@@ -1053,7 +1105,7 @@
                     <pic:cNvPicPr/>
                   </pic:nvPicPr>
                   <pic:blipFill>
-                    <a:blip r:embed="rId13" cstate="print">
+                    <a:blip r:embed="rId12" cstate="print">
                       <a:extLst>
                         <a:ext uri="{28A0092B-C50C-407E-A947-70E740481C1C}">
                           <a14:useLocalDpi xmlns:a14="http://schemas.microsoft.com/office/drawing/2010/main" val="0"/>
@@ -1115,7 +1167,6 @@
         <w:pStyle w:val="Heading2"/>
       </w:pPr>
       <w:r>
-        <w:lastRenderedPageBreak/>
         <w:t>Part 3 – Testing the newly added authentication features</w:t>
       </w:r>
     </w:p>
@@ -1134,7 +1185,15 @@
         <w:t xml:space="preserve">install any additional packages using the terminal </w:t>
       </w:r>
       <w:r>
-        <w:t xml:space="preserve">(I’m using the PowerShell one inside of VSCode) </w:t>
+        <w:t xml:space="preserve">(I’m using the PowerShell one inside of </w:t>
+      </w:r>
+      <w:proofErr w:type="spellStart"/>
+      <w:r>
+        <w:t>VSCode</w:t>
+      </w:r>
+      <w:proofErr w:type="spellEnd"/>
+      <w:r>
+        <w:t xml:space="preserve">) </w:t>
       </w:r>
       <w:r>
         <w:t xml:space="preserve">such as </w:t>
@@ -1148,11 +1207,14 @@
         <w:pStyle w:val="ListParagraph"/>
       </w:pPr>
       <w:r>
+        <w:rPr>
+          <w:noProof/>
+        </w:rPr>
         <w:drawing>
-          <wp:inline distT="0" distB="0" distL="0" distR="0" wp14:anchorId="2C816F75" wp14:editId="5C24ABBB">
-            <wp:extent cx="4223682" cy="461176"/>
-            <wp:effectExtent l="0" t="0" r="5715" b="0"/>
-            <wp:docPr id="1560878748" name="Picture 1"/>
+          <wp:inline distT="0" distB="0" distL="0" distR="0" wp14:anchorId="5FFED702" wp14:editId="5BF0D868">
+            <wp:extent cx="3868420" cy="312449"/>
+            <wp:effectExtent l="0" t="0" r="0" b="0"/>
+            <wp:docPr id="1681460782" name="Picture 1"/>
             <wp:cNvGraphicFramePr>
               <a:graphicFrameLocks xmlns:a="http://schemas.openxmlformats.org/drawingml/2006/main" noChangeAspect="1"/>
             </wp:cNvGraphicFramePr>
@@ -1160,7 +1222,76 @@
               <a:graphicData uri="http://schemas.openxmlformats.org/drawingml/2006/picture">
                 <pic:pic xmlns:pic="http://schemas.openxmlformats.org/drawingml/2006/picture">
                   <pic:nvPicPr>
-                    <pic:cNvPr id="1560878748" name=""/>
+                    <pic:cNvPr id="1681460782" name=""/>
+                    <pic:cNvPicPr/>
+                  </pic:nvPicPr>
+                  <pic:blipFill>
+                    <a:blip r:embed="rId13"/>
+                    <a:stretch>
+                      <a:fillRect/>
+                    </a:stretch>
+                  </pic:blipFill>
+                  <pic:spPr>
+                    <a:xfrm>
+                      <a:off x="0" y="0"/>
+                      <a:ext cx="4020943" cy="324768"/>
+                    </a:xfrm>
+                    <a:prstGeom prst="rect">
+                      <a:avLst/>
+                    </a:prstGeom>
+                  </pic:spPr>
+                </pic:pic>
+              </a:graphicData>
+            </a:graphic>
+          </wp:inline>
+        </w:drawing>
+      </w:r>
+    </w:p>
+    <w:p>
+      <w:pPr>
+        <w:pStyle w:val="ListParagraph"/>
+        <w:numPr>
+          <w:ilvl w:val="0"/>
+          <w:numId w:val="4"/>
+        </w:numPr>
+      </w:pPr>
+      <w:r>
+        <w:t xml:space="preserve">Next, </w:t>
+      </w:r>
+      <w:r>
+        <w:t xml:space="preserve">if there are no errors, </w:t>
+      </w:r>
+      <w:r>
+        <w:t>we want to run the following command</w:t>
+      </w:r>
+      <w:r>
+        <w:t xml:space="preserve"> to build the React app and test it locally</w:t>
+      </w:r>
+      <w:r>
+        <w:t xml:space="preserve">: </w:t>
+      </w:r>
+    </w:p>
+    <w:p>
+      <w:pPr>
+        <w:pStyle w:val="ListParagraph"/>
+      </w:pPr>
+      <w:r>
+        <w:rPr>
+          <w:noProof/>
+        </w:rPr>
+        <w:drawing>
+          <wp:inline distT="0" distB="0" distL="0" distR="0" wp14:anchorId="3830AAC2" wp14:editId="32AF70AC">
+            <wp:extent cx="3632200" cy="645369"/>
+            <wp:effectExtent l="0" t="0" r="6350" b="2540"/>
+            <wp:docPr id="502389024" name="Picture 1" descr="A screen shot of a computer&#10;&#10;AI-generated content may be incorrect."/>
+            <wp:cNvGraphicFramePr>
+              <a:graphicFrameLocks xmlns:a="http://schemas.openxmlformats.org/drawingml/2006/main" noChangeAspect="1"/>
+            </wp:cNvGraphicFramePr>
+            <a:graphic xmlns:a="http://schemas.openxmlformats.org/drawingml/2006/main">
+              <a:graphicData uri="http://schemas.openxmlformats.org/drawingml/2006/picture">
+                <pic:pic xmlns:pic="http://schemas.openxmlformats.org/drawingml/2006/picture">
+                  <pic:nvPicPr>
+                    <pic:cNvPr id="502389024" name="Picture 1" descr="A screen shot of a computer&#10;&#10;AI-generated content may be incorrect."/>
                     <pic:cNvPicPr/>
                   </pic:nvPicPr>
                   <pic:blipFill>
@@ -1172,7 +1303,7 @@
                   <pic:spPr>
                     <a:xfrm>
                       <a:off x="0" y="0"/>
-                      <a:ext cx="4453011" cy="486216"/>
+                      <a:ext cx="3691218" cy="655855"/>
                     </a:xfrm>
                     <a:prstGeom prst="rect">
                       <a:avLst/>
@@ -1194,19 +1325,23 @@
         </w:numPr>
       </w:pPr>
       <w:r>
-        <w:t xml:space="preserve">Next, we want to run the following command: </w:t>
-      </w:r>
-    </w:p>
-    <w:p>
-      <w:pPr>
-        <w:pStyle w:val="ListParagraph"/>
-      </w:pPr>
-      <w:r>
+        <w:lastRenderedPageBreak/>
+        <w:t xml:space="preserve">Then, you may also have to run the following command: </w:t>
+      </w:r>
+    </w:p>
+    <w:p>
+      <w:pPr>
+        <w:pStyle w:val="ListParagraph"/>
+      </w:pPr>
+      <w:r>
+        <w:rPr>
+          <w:noProof/>
+        </w:rPr>
         <w:drawing>
-          <wp:inline distT="0" distB="0" distL="0" distR="0" wp14:anchorId="5E6F6324" wp14:editId="5EC73E06">
-            <wp:extent cx="3816626" cy="493389"/>
-            <wp:effectExtent l="0" t="0" r="0" b="2540"/>
-            <wp:docPr id="442101868" name="Picture 1" descr="A screen shot of a computer&#10;&#10;AI-generated content may be incorrect."/>
+          <wp:inline distT="0" distB="0" distL="0" distR="0" wp14:anchorId="1D39DBDE" wp14:editId="0F4B9EC3">
+            <wp:extent cx="3192780" cy="1420650"/>
+            <wp:effectExtent l="0" t="0" r="7620" b="8255"/>
+            <wp:docPr id="1176420828" name="Picture 1" descr="A screen shot of a computer&#10;&#10;AI-generated content may be incorrect."/>
             <wp:cNvGraphicFramePr>
               <a:graphicFrameLocks xmlns:a="http://schemas.openxmlformats.org/drawingml/2006/main" noChangeAspect="1"/>
             </wp:cNvGraphicFramePr>
@@ -1214,7 +1349,7 @@
               <a:graphicData uri="http://schemas.openxmlformats.org/drawingml/2006/picture">
                 <pic:pic xmlns:pic="http://schemas.openxmlformats.org/drawingml/2006/picture">
                   <pic:nvPicPr>
-                    <pic:cNvPr id="442101868" name="Picture 1" descr="A screen shot of a computer&#10;&#10;AI-generated content may be incorrect."/>
+                    <pic:cNvPr id="1176420828" name="Picture 1" descr="A screen shot of a computer&#10;&#10;AI-generated content may be incorrect."/>
                     <pic:cNvPicPr/>
                   </pic:nvPicPr>
                   <pic:blipFill>
@@ -1226,7 +1361,7 @@
                   <pic:spPr>
                     <a:xfrm>
                       <a:off x="0" y="0"/>
-                      <a:ext cx="3990348" cy="515847"/>
+                      <a:ext cx="3210950" cy="1428735"/>
                     </a:xfrm>
                     <a:prstGeom prst="rect">
                       <a:avLst/>
@@ -1244,25 +1379,49 @@
         <w:pStyle w:val="ListParagraph"/>
       </w:pPr>
       <w:r>
-        <w:t xml:space="preserve">This should soon open a browser pointing to </w:t>
+        <w:t xml:space="preserve">This should soon </w:t>
+      </w:r>
+      <w:r>
+        <w:t xml:space="preserve">create a link </w:t>
+      </w:r>
+      <w:r>
+        <w:t xml:space="preserve">where you can then click on it to </w:t>
+      </w:r>
+      <w:r>
+        <w:t xml:space="preserve">open a browser pointing to </w:t>
       </w:r>
       <w:r>
         <w:t>http://localhost:3000</w:t>
       </w:r>
       <w:r>
-        <w:t xml:space="preserve"> where you can see what your application looks like. In my example, there’s a little login button in the top left corner since I didn’t add any additional CSS: </w:t>
-      </w:r>
-    </w:p>
-    <w:p>
-      <w:pPr>
-        <w:pStyle w:val="ListParagraph"/>
-      </w:pPr>
-      <w:r>
+        <w:t xml:space="preserve"> </w:t>
+      </w:r>
+      <w:r>
+        <w:t>and</w:t>
+      </w:r>
+      <w:r>
+        <w:t xml:space="preserve"> you can see what your application looks lik</w:t>
+      </w:r>
+      <w:r>
+        <w:t>e</w:t>
+      </w:r>
+      <w:r>
+        <w:t xml:space="preserve">: </w:t>
+      </w:r>
+    </w:p>
+    <w:p>
+      <w:pPr>
+        <w:pStyle w:val="ListParagraph"/>
+      </w:pPr>
+      <w:r>
+        <w:rPr>
+          <w:noProof/>
+        </w:rPr>
         <w:drawing>
-          <wp:inline distT="0" distB="0" distL="0" distR="0" wp14:anchorId="6F93491B" wp14:editId="31F86AE8">
-            <wp:extent cx="4663771" cy="2202235"/>
-            <wp:effectExtent l="0" t="0" r="3810" b="7620"/>
-            <wp:docPr id="54833402" name="Picture 1" descr="A screenshot of a computer&#10;&#10;AI-generated content may be incorrect."/>
+          <wp:inline distT="0" distB="0" distL="0" distR="0" wp14:anchorId="425084D7" wp14:editId="1723C502">
+            <wp:extent cx="4709160" cy="2672549"/>
+            <wp:effectExtent l="0" t="0" r="0" b="0"/>
+            <wp:docPr id="1119204524" name="Picture 1" descr="A screenshot of a computer&#10;&#10;AI-generated content may be incorrect."/>
             <wp:cNvGraphicFramePr>
               <a:graphicFrameLocks xmlns:a="http://schemas.openxmlformats.org/drawingml/2006/main" noChangeAspect="1"/>
             </wp:cNvGraphicFramePr>
@@ -1270,87 +1429,11 @@
               <a:graphicData uri="http://schemas.openxmlformats.org/drawingml/2006/picture">
                 <pic:pic xmlns:pic="http://schemas.openxmlformats.org/drawingml/2006/picture">
                   <pic:nvPicPr>
-                    <pic:cNvPr id="54833402" name="Picture 1" descr="A screenshot of a computer&#10;&#10;AI-generated content may be incorrect."/>
-                    <pic:cNvPicPr/>
-                  </pic:nvPicPr>
-                  <pic:blipFill rotWithShape="1">
-                    <a:blip r:embed="rId16"/>
-                    <a:srcRect t="6420"/>
-                    <a:stretch>
-                      <a:fillRect/>
-                    </a:stretch>
-                  </pic:blipFill>
-                  <pic:spPr bwMode="auto">
-                    <a:xfrm>
-                      <a:off x="0" y="0"/>
-                      <a:ext cx="4710975" cy="2224525"/>
-                    </a:xfrm>
-                    <a:prstGeom prst="rect">
-                      <a:avLst/>
-                    </a:prstGeom>
-                    <a:ln>
-                      <a:noFill/>
-                    </a:ln>
-                    <a:extLst>
-                      <a:ext uri="{53640926-AAD7-44D8-BBD7-CCE9431645EC}">
-                        <a14:shadowObscured xmlns:a14="http://schemas.microsoft.com/office/drawing/2010/main"/>
-                      </a:ext>
-                    </a:extLst>
-                  </pic:spPr>
-                </pic:pic>
-              </a:graphicData>
-            </a:graphic>
-          </wp:inline>
-        </w:drawing>
-      </w:r>
-    </w:p>
-    <w:p>
-      <w:pPr>
-        <w:pStyle w:val="ListParagraph"/>
-      </w:pPr>
-      <w:r>
-        <w:t xml:space="preserve">When I click on the login button, I can see a new screen popup that </w:t>
-      </w:r>
-      <w:r>
-        <w:t>allows me to sign in, sign in with Google, or sign up:</w:t>
-      </w:r>
-    </w:p>
-    <w:p>
-      <w:pPr>
-        <w:pStyle w:val="ListParagraph"/>
-      </w:pPr>
-      <w:r>
-        <w:drawing>
-          <wp:anchor distT="0" distB="0" distL="114300" distR="114300" simplePos="0" relativeHeight="251660288" behindDoc="0" locked="0" layoutInCell="1" allowOverlap="1" wp14:anchorId="2DD0BD47" wp14:editId="6A114835">
-            <wp:simplePos x="0" y="0"/>
-            <wp:positionH relativeFrom="column">
-              <wp:posOffset>953273</wp:posOffset>
-            </wp:positionH>
-            <wp:positionV relativeFrom="paragraph">
-              <wp:posOffset>352618</wp:posOffset>
-            </wp:positionV>
-            <wp:extent cx="4521395" cy="2282025"/>
-            <wp:effectExtent l="0" t="0" r="0" b="4445"/>
-            <wp:wrapSquare wrapText="bothSides"/>
-            <wp:docPr id="401613414" name="Picture 1" descr="A screenshot of a computer screen&#10;&#10;AI-generated content may be incorrect."/>
-            <wp:cNvGraphicFramePr>
-              <a:graphicFrameLocks xmlns:a="http://schemas.openxmlformats.org/drawingml/2006/main" noChangeAspect="1"/>
-            </wp:cNvGraphicFramePr>
-            <a:graphic xmlns:a="http://schemas.openxmlformats.org/drawingml/2006/main">
-              <a:graphicData uri="http://schemas.openxmlformats.org/drawingml/2006/picture">
-                <pic:pic xmlns:pic="http://schemas.openxmlformats.org/drawingml/2006/picture">
-                  <pic:nvPicPr>
-                    <pic:cNvPr id="401613414" name="Picture 1" descr="A screenshot of a computer screen&#10;&#10;AI-generated content may be incorrect."/>
+                    <pic:cNvPr id="1119204524" name="Picture 1" descr="A screenshot of a computer&#10;&#10;AI-generated content may be incorrect."/>
                     <pic:cNvPicPr/>
                   </pic:nvPicPr>
                   <pic:blipFill>
-                    <a:blip r:embed="rId17" cstate="print">
-                      <a:extLst>
-                        <a:ext uri="{28A0092B-C50C-407E-A947-70E740481C1C}">
-                          <a14:useLocalDpi xmlns:a14="http://schemas.microsoft.com/office/drawing/2010/main" val="0"/>
-                        </a:ext>
-                      </a:extLst>
-                    </a:blip>
+                    <a:blip r:embed="rId16"/>
                     <a:stretch>
                       <a:fillRect/>
                     </a:stretch>
@@ -1358,7 +1441,7 @@
                   <pic:spPr>
                     <a:xfrm>
                       <a:off x="0" y="0"/>
-                      <a:ext cx="4521395" cy="2282025"/>
+                      <a:ext cx="4716134" cy="2676507"/>
                     </a:xfrm>
                     <a:prstGeom prst="rect">
                       <a:avLst/>
@@ -1367,53 +1450,34 @@
                 </pic:pic>
               </a:graphicData>
             </a:graphic>
-            <wp14:sizeRelH relativeFrom="margin">
-              <wp14:pctWidth>0</wp14:pctWidth>
-            </wp14:sizeRelH>
-            <wp14:sizeRelV relativeFrom="margin">
-              <wp14:pctHeight>0</wp14:pctHeight>
-            </wp14:sizeRelV>
-          </wp:anchor>
+          </wp:inline>
         </w:drawing>
       </w:r>
     </w:p>
-    <w:p/>
-    <w:p/>
-    <w:p/>
-    <w:p/>
-    <w:p/>
-    <w:p/>
-    <w:p/>
-    <w:p/>
-    <w:p>
-      <w:pPr>
-        <w:pStyle w:val="ListParagraph"/>
-        <w:numPr>
-          <w:ilvl w:val="0"/>
-          <w:numId w:val="4"/>
-        </w:numPr>
-      </w:pPr>
-      <w:r>
-        <w:lastRenderedPageBreak/>
-        <w:t>You c</w:t>
-      </w:r>
-      <w:r>
-        <w:t>an complete any of the following options. I signed up with a Google account and then once that was verified and completed, it transferred me back to the page, but added my name at the top</w:t>
-      </w:r>
-      <w:r>
-        <w:t xml:space="preserve"> so I know I am now logged in: </w:t>
-      </w:r>
-    </w:p>
-    <w:p>
-      <w:pPr>
-        <w:pStyle w:val="ListParagraph"/>
-      </w:pPr>
-      <w:r>
+    <w:p>
+      <w:pPr>
+        <w:pStyle w:val="ListParagraph"/>
+      </w:pPr>
+      <w:r>
+        <w:t xml:space="preserve">When I click on the login button, I can see a new screen popup that </w:t>
+      </w:r>
+      <w:r>
+        <w:t>allows me to sign in, sign in with Google, or sign up:</w:t>
+      </w:r>
+    </w:p>
+    <w:p>
+      <w:pPr>
+        <w:pStyle w:val="ListParagraph"/>
+      </w:pPr>
+      <w:r>
+        <w:rPr>
+          <w:noProof/>
+        </w:rPr>
         <w:drawing>
-          <wp:inline distT="0" distB="0" distL="0" distR="0" wp14:anchorId="6A152ECA" wp14:editId="303B9EB5">
-            <wp:extent cx="5943600" cy="2733040"/>
+          <wp:inline distT="0" distB="0" distL="0" distR="0" wp14:anchorId="5004E033" wp14:editId="32B4E7E8">
+            <wp:extent cx="5398234" cy="2732568"/>
             <wp:effectExtent l="0" t="0" r="0" b="0"/>
-            <wp:docPr id="256381744" name="Picture 1" descr="A screenshot of a computer program&#10;&#10;AI-generated content may be incorrect."/>
+            <wp:docPr id="986091827" name="Picture 1" descr="A screenshot of a computer screen&#10;&#10;AI-generated content may be incorrect."/>
             <wp:cNvGraphicFramePr>
               <a:graphicFrameLocks xmlns:a="http://schemas.openxmlformats.org/drawingml/2006/main" noChangeAspect="1"/>
             </wp:cNvGraphicFramePr>
@@ -1421,7 +1485,71 @@
               <a:graphicData uri="http://schemas.openxmlformats.org/drawingml/2006/picture">
                 <pic:pic xmlns:pic="http://schemas.openxmlformats.org/drawingml/2006/picture">
                   <pic:nvPicPr>
-                    <pic:cNvPr id="256381744" name="Picture 1" descr="A screenshot of a computer program&#10;&#10;AI-generated content may be incorrect."/>
+                    <pic:cNvPr id="986091827" name="Picture 1" descr="A screenshot of a computer screen&#10;&#10;AI-generated content may be incorrect."/>
+                    <pic:cNvPicPr/>
+                  </pic:nvPicPr>
+                  <pic:blipFill>
+                    <a:blip r:embed="rId17"/>
+                    <a:stretch>
+                      <a:fillRect/>
+                    </a:stretch>
+                  </pic:blipFill>
+                  <pic:spPr>
+                    <a:xfrm>
+                      <a:off x="0" y="0"/>
+                      <a:ext cx="5400158" cy="2733542"/>
+                    </a:xfrm>
+                    <a:prstGeom prst="rect">
+                      <a:avLst/>
+                    </a:prstGeom>
+                  </pic:spPr>
+                </pic:pic>
+              </a:graphicData>
+            </a:graphic>
+          </wp:inline>
+        </w:drawing>
+      </w:r>
+    </w:p>
+    <w:p>
+      <w:pPr>
+        <w:pStyle w:val="ListParagraph"/>
+        <w:numPr>
+          <w:ilvl w:val="0"/>
+          <w:numId w:val="4"/>
+        </w:numPr>
+      </w:pPr>
+      <w:r>
+        <w:lastRenderedPageBreak/>
+        <w:t>You c</w:t>
+      </w:r>
+      <w:r>
+        <w:t>an complete any of the following options. I signed up with a Google account and then once that was verified and completed, it transferred me back to the page, but added my name at the top</w:t>
+      </w:r>
+      <w:r>
+        <w:t xml:space="preserve"> so I know I am now logged in: </w:t>
+      </w:r>
+    </w:p>
+    <w:p>
+      <w:pPr>
+        <w:pStyle w:val="ListParagraph"/>
+      </w:pPr>
+      <w:r>
+        <w:rPr>
+          <w:noProof/>
+        </w:rPr>
+        <w:drawing>
+          <wp:inline distT="0" distB="0" distL="0" distR="0" wp14:anchorId="0E0952DE" wp14:editId="757A26D2">
+            <wp:extent cx="5073282" cy="2546397"/>
+            <wp:effectExtent l="0" t="0" r="0" b="6350"/>
+            <wp:docPr id="260071027" name="Picture 1" descr="A screenshot of a computer&#10;&#10;AI-generated content may be incorrect."/>
+            <wp:cNvGraphicFramePr>
+              <a:graphicFrameLocks xmlns:a="http://schemas.openxmlformats.org/drawingml/2006/main" noChangeAspect="1"/>
+            </wp:cNvGraphicFramePr>
+            <a:graphic xmlns:a="http://schemas.openxmlformats.org/drawingml/2006/main">
+              <a:graphicData uri="http://schemas.openxmlformats.org/drawingml/2006/picture">
+                <pic:pic xmlns:pic="http://schemas.openxmlformats.org/drawingml/2006/picture">
+                  <pic:nvPicPr>
+                    <pic:cNvPr id="260071027" name="Picture 1" descr="A screenshot of a computer&#10;&#10;AI-generated content may be incorrect."/>
                     <pic:cNvPicPr/>
                   </pic:nvPicPr>
                   <pic:blipFill>
@@ -1433,7 +1561,7 @@
                   <pic:spPr>
                     <a:xfrm>
                       <a:off x="0" y="0"/>
-                      <a:ext cx="5943600" cy="2733040"/>
+                      <a:ext cx="5077051" cy="2548289"/>
                     </a:xfrm>
                     <a:prstGeom prst="rect">
                       <a:avLst/>
@@ -1455,6 +1583,47 @@
         </w:numPr>
       </w:pPr>
       <w:r>
+        <w:t xml:space="preserve">You may have noticed that warning about the dev keys on the login page. This is something we should absolutely take care of because it poses a big security risk. </w:t>
+      </w:r>
+      <w:r>
+        <w:t xml:space="preserve">If you have any keys or secrets involved with </w:t>
+      </w:r>
+      <w:r>
+        <w:t xml:space="preserve">any application you are developing, it’s important to make sure they aren’t being exposed publicly such as when you push the code from your local machine to the web. Hackers could easily obtain that information and use it to do malicious things to your site and it could affect your product and your users. </w:t>
+      </w:r>
+      <w:r>
+        <w:t xml:space="preserve">However, in our case, it’s okay for us to leave the domain and </w:t>
+      </w:r>
+      <w:proofErr w:type="spellStart"/>
+      <w:r>
+        <w:t>clientID</w:t>
+      </w:r>
+      <w:proofErr w:type="spellEnd"/>
+      <w:r>
+        <w:t xml:space="preserve"> for now since </w:t>
+      </w:r>
+      <w:r>
+        <w:t xml:space="preserve">its just warning us that because we have the option to allow users to login with other services such as Google, </w:t>
+      </w:r>
+      <w:r>
+        <w:t xml:space="preserve">we did not provide our own keys for those providers and Auth0 has to use development credentials. </w:t>
+      </w:r>
+      <w:r>
+        <w:t xml:space="preserve">This is something we’ll learn how to fix later on. For now, we’re not exposing anything </w:t>
+      </w:r>
+      <w:r>
+        <w:t xml:space="preserve">that shouldn’t be there. </w:t>
+      </w:r>
+    </w:p>
+    <w:p>
+      <w:pPr>
+        <w:pStyle w:val="ListParagraph"/>
+        <w:numPr>
+          <w:ilvl w:val="0"/>
+          <w:numId w:val="4"/>
+        </w:numPr>
+      </w:pPr>
+      <w:r>
         <w:t>Now, you can push your</w:t>
       </w:r>
       <w:r>
@@ -1472,6 +1641,11 @@
       <w:r>
         <w:t xml:space="preserve"> party authentication with Auth0!</w:t>
       </w:r>
+    </w:p>
+    <w:p>
+      <w:pPr>
+        <w:pStyle w:val="ListParagraph"/>
+      </w:pPr>
     </w:p>
     <w:sectPr>
       <w:pgSz w:w="12240" w:h="15840"/>

</xml_diff>